<commit_message>
Kev Save Doc Working 14/11
</commit_message>
<xml_diff>
--- a/src/Outputs/JBW0052AU/Yarra Ex-20 Australian Equities Fund Quant Analysis - 2023-10-24.docx
+++ b/src/Outputs/JBW0052AU/Yarra Ex-20 Australian Equities Fund Quant Analysis - 2023-10-24.docx
@@ -114,6 +114,7 @@
     <w:p>
       <w:r>
         <w:rPr>
+          <w:rFonts w:ascii="Arial" w:hAnsi="Arial"/>
           <w:color w:val="75C104"/>
           <w:sz w:val="52"/>
         </w:rPr>
@@ -123,6 +124,7 @@
     <w:p>
       <w:r>
         <w:rPr>
+          <w:rFonts w:ascii="Arial" w:hAnsi="Arial"/>
           <w:color w:val="FFFFFF"/>
           <w:sz w:val="32"/>
         </w:rPr>
@@ -137,27 +139,20 @@
     <w:p>
       <w:r>
         <w:rPr>
+          <w:rFonts w:ascii="Arial" w:hAnsi="Arial"/>
           <w:color w:val="75C104"/>
           <w:sz w:val="32"/>
         </w:rPr>
-        <w:lastRenderedPageBreak/>
         <w:t>Table of Contents</w:t>
       </w:r>
     </w:p>
     <w:p>
       <w:r>
         <w:fldChar w:fldCharType="begin"/>
-      </w:r>
-      <w:r>
-        <w:instrText>TOC \o "1-5" \h \z \u</w:instrText>
-      </w:r>
-      <w:r>
-        <w:fldChar w:fldCharType="separate"/>
-      </w:r>
-      <w:r>
-        <w:t>Right-click to update field.</w:t>
-      </w:r>
-      <w:r>
+        <w:instrText xml:space="preserve">TOC \o "1-5" \h \z \u</w:instrText>
+        <w:fldChar w:fldCharType="separate">
+          <w:t>Right-click to update field.</w:t>
+        </w:fldChar>
         <w:fldChar w:fldCharType="end"/>
       </w:r>
     </w:p>
@@ -171,7 +166,6 @@
         <w:pStyle w:val="Heading1"/>
       </w:pPr>
       <w:r>
-        <w:lastRenderedPageBreak/>
         <w:t>Executive Summary</w:t>
       </w:r>
     </w:p>
@@ -10421,6 +10415,30 @@
 </file>
 
 <file path=customXml/item1.xml><?xml version="1.0" encoding="utf-8"?>
+<p:properties xmlns:p="http://schemas.microsoft.com/office/2006/metadata/properties" xmlns:xsi="http://www.w3.org/2001/XMLSchema-instance" xmlns:pc="http://schemas.microsoft.com/office/infopath/2007/PartnerControls">
+  <documentManagement>
+    <TaxCatchAll xmlns="c0789f30-979e-497b-8344-faefb3987540" xsi:nil="true"/>
+    <lcf76f155ced4ddcb4097134ff3c332f xmlns="df76e320-99cb-4a11-b59f-8bf32867ab70">
+      <Terms xmlns="http://schemas.microsoft.com/office/infopath/2007/PartnerControls"/>
+    </lcf76f155ced4ddcb4097134ff3c332f>
+  </documentManagement>
+</p:properties>
+</file>
+
+<file path=customXml/item2.xml><?xml version="1.0" encoding="utf-8"?>
+<b:Sources xmlns:b="http://schemas.openxmlformats.org/officeDocument/2006/bibliography" xmlns="http://schemas.openxmlformats.org/officeDocument/2006/bibliography" SelectedStyle="/APASixthEditionOfficeOnline.xsl" StyleName="APA" Version="6"/>
+</file>
+
+<file path=customXml/item3.xml><?xml version="1.0" encoding="utf-8"?>
+<?mso-contentType ?>
+<FormTemplates xmlns="http://schemas.microsoft.com/sharepoint/v3/contenttype/forms">
+  <Display>DocumentLibraryForm</Display>
+  <Edit>DocumentLibraryForm</Edit>
+  <New>DocumentLibraryForm</New>
+</FormTemplates>
+</file>
+
+<file path=customXml/item4.xml><?xml version="1.0" encoding="utf-8"?>
 <ct:contentTypeSchema xmlns:ct="http://schemas.microsoft.com/office/2006/metadata/contentType" xmlns:ma="http://schemas.microsoft.com/office/2006/metadata/properties/metaAttributes" ct:_="" ma:_="" ma:contentTypeName="Document" ma:contentTypeID="0x0101005C6577D0C3AE724BBB504F46D5A19401" ma:contentTypeVersion="17" ma:contentTypeDescription="Create a new document." ma:contentTypeScope="" ma:versionID="8f4062f565e2288d3ad2967a27c2ae54">
   <xsd:schema xmlns:xsd="http://www.w3.org/2001/XMLSchema" xmlns:xs="http://www.w3.org/2001/XMLSchema" xmlns:p="http://schemas.microsoft.com/office/2006/metadata/properties" xmlns:ns2="df76e320-99cb-4a11-b59f-8bf32867ab70" xmlns:ns3="c0789f30-979e-497b-8344-faefb3987540" targetNamespace="http://schemas.microsoft.com/office/2006/metadata/properties" ma:root="true" ma:fieldsID="ecf204eb88fd8ff30fea00bdbc4a1953" ns2:_="" ns3:_="">
     <xsd:import namespace="df76e320-99cb-4a11-b59f-8bf32867ab70"/>
@@ -10669,31 +10687,34 @@
 </ct:contentTypeSchema>
 </file>
 
-<file path=customXml/item2.xml><?xml version="1.0" encoding="utf-8"?>
-<?mso-contentType ?>
-<FormTemplates xmlns="http://schemas.microsoft.com/sharepoint/v3/contenttype/forms">
-  <Display>DocumentLibraryForm</Display>
-  <Edit>DocumentLibraryForm</Edit>
-  <New>DocumentLibraryForm</New>
-</FormTemplates>
+<file path=customXml/itemProps1.xml><?xml version="1.0" encoding="utf-8"?>
+<ds:datastoreItem xmlns:ds="http://schemas.openxmlformats.org/officeDocument/2006/customXml" ds:itemID="{45E0443C-4F90-4629-97D7-B1DE713ED804}">
+  <ds:schemaRefs>
+    <ds:schemaRef ds:uri="http://schemas.microsoft.com/office/2006/metadata/properties"/>
+    <ds:schemaRef ds:uri="http://schemas.microsoft.com/office/infopath/2007/PartnerControls"/>
+    <ds:schemaRef ds:uri="c0789f30-979e-497b-8344-faefb3987540"/>
+    <ds:schemaRef ds:uri="df76e320-99cb-4a11-b59f-8bf32867ab70"/>
+  </ds:schemaRefs>
+</ds:datastoreItem>
 </file>
 
-<file path=customXml/item3.xml><?xml version="1.0" encoding="utf-8"?>
-<b:Sources xmlns:b="http://schemas.openxmlformats.org/officeDocument/2006/bibliography" xmlns="http://schemas.openxmlformats.org/officeDocument/2006/bibliography" SelectedStyle="/APASixthEditionOfficeOnline.xsl" StyleName="APA" Version="6"/>
+<file path=customXml/itemProps2.xml><?xml version="1.0" encoding="utf-8"?>
+<ds:datastoreItem xmlns:ds="http://schemas.openxmlformats.org/officeDocument/2006/customXml" ds:itemID="{4025F58E-3AB4-3342-9197-1CA84913C711}">
+  <ds:schemaRefs>
+    <ds:schemaRef ds:uri="http://schemas.openxmlformats.org/officeDocument/2006/bibliography"/>
+  </ds:schemaRefs>
+</ds:datastoreItem>
 </file>
 
-<file path=customXml/item4.xml><?xml version="1.0" encoding="utf-8"?>
-<p:properties xmlns:p="http://schemas.microsoft.com/office/2006/metadata/properties" xmlns:xsi="http://www.w3.org/2001/XMLSchema-instance" xmlns:pc="http://schemas.microsoft.com/office/infopath/2007/PartnerControls">
-  <documentManagement>
-    <TaxCatchAll xmlns="c0789f30-979e-497b-8344-faefb3987540" xsi:nil="true"/>
-    <lcf76f155ced4ddcb4097134ff3c332f xmlns="df76e320-99cb-4a11-b59f-8bf32867ab70">
-      <Terms xmlns="http://schemas.microsoft.com/office/infopath/2007/PartnerControls"/>
-    </lcf76f155ced4ddcb4097134ff3c332f>
-  </documentManagement>
-</p:properties>
+<file path=customXml/itemProps3.xml><?xml version="1.0" encoding="utf-8"?>
+<ds:datastoreItem xmlns:ds="http://schemas.openxmlformats.org/officeDocument/2006/customXml" ds:itemID="{8755120E-120F-492C-8F62-4A444EBFBADE}">
+  <ds:schemaRefs>
+    <ds:schemaRef ds:uri="http://schemas.microsoft.com/sharepoint/v3/contenttype/forms"/>
+  </ds:schemaRefs>
+</ds:datastoreItem>
 </file>
 
-<file path=customXml/itemProps1.xml><?xml version="1.0" encoding="utf-8"?>
+<file path=customXml/itemProps4.xml><?xml version="1.0" encoding="utf-8"?>
 <ds:datastoreItem xmlns:ds="http://schemas.openxmlformats.org/officeDocument/2006/customXml" ds:itemID="{B211CB60-8B53-4443-B0F1-29D1A292EC40}">
   <ds:schemaRefs>
     <ds:schemaRef ds:uri="http://schemas.microsoft.com/office/2006/metadata/contentType"/>
@@ -10710,31 +10731,4 @@
     <ds:schemaRef ds:uri="http://schemas.microsoft.com/internal/obd"/>
   </ds:schemaRefs>
 </ds:datastoreItem>
-</file>
-
-<file path=customXml/itemProps2.xml><?xml version="1.0" encoding="utf-8"?>
-<ds:datastoreItem xmlns:ds="http://schemas.openxmlformats.org/officeDocument/2006/customXml" ds:itemID="{8755120E-120F-492C-8F62-4A444EBFBADE}">
-  <ds:schemaRefs>
-    <ds:schemaRef ds:uri="http://schemas.microsoft.com/sharepoint/v3/contenttype/forms"/>
-  </ds:schemaRefs>
-</ds:datastoreItem>
-</file>
-
-<file path=customXml/itemProps3.xml><?xml version="1.0" encoding="utf-8"?>
-<ds:datastoreItem xmlns:ds="http://schemas.openxmlformats.org/officeDocument/2006/customXml" ds:itemID="{4025F58E-3AB4-3342-9197-1CA84913C711}">
-  <ds:schemaRefs>
-    <ds:schemaRef ds:uri="http://schemas.openxmlformats.org/officeDocument/2006/bibliography"/>
-  </ds:schemaRefs>
-</ds:datastoreItem>
-</file>
-
-<file path=customXml/itemProps4.xml><?xml version="1.0" encoding="utf-8"?>
-<ds:datastoreItem xmlns:ds="http://schemas.openxmlformats.org/officeDocument/2006/customXml" ds:itemID="{45E0443C-4F90-4629-97D7-B1DE713ED804}">
-  <ds:schemaRefs>
-    <ds:schemaRef ds:uri="http://schemas.microsoft.com/office/2006/metadata/properties"/>
-    <ds:schemaRef ds:uri="http://schemas.microsoft.com/office/infopath/2007/PartnerControls"/>
-    <ds:schemaRef ds:uri="c0789f30-979e-497b-8344-faefb3987540"/>
-    <ds:schemaRef ds:uri="df76e320-99cb-4a11-b59f-8bf32867ab70"/>
-  </ds:schemaRefs>
-</ds:datastoreItem>
 </file>
</xml_diff>